<commit_message>
enleve un code inutile moitier du rapport
</commit_message>
<xml_diff>
--- a/Gabriel Lacroix.docx
+++ b/Gabriel Lacroix.docx
@@ -489,7 +489,10 @@
               <w:tab w:val="right" w:leader="dot" w:pos="9350"/>
             </w:tabs>
             <w:rPr>
+              <w:rFonts w:eastAsiaTheme="minorEastAsia"/>
               <w:noProof/>
+              <w:sz w:val="22"/>
+              <w:lang w:eastAsia="en-CA"/>
             </w:rPr>
           </w:pPr>
           <w:r>
@@ -519,7 +522,7 @@
             </w:rPr>
             <w:fldChar w:fldCharType="separate"/>
           </w:r>
-          <w:hyperlink w:anchor="_Toc529442402" w:history="1">
+          <w:hyperlink w:anchor="_Toc529482104" w:history="1">
             <w:r>
               <w:rPr>
                 <w:rStyle w:val="Hyperlink"/>
@@ -547,7 +550,7 @@
                 <w:noProof/>
                 <w:webHidden/>
               </w:rPr>
-              <w:instrText xml:space="preserve"> PAGEREF _Toc529442402 \h </w:instrText>
+              <w:instrText xml:space="preserve"> PAGEREF _Toc529482104 \h </w:instrText>
             </w:r>
             <w:r>
               <w:rPr>
@@ -585,10 +588,13 @@
               <w:tab w:val="right" w:leader="dot" w:pos="9350"/>
             </w:tabs>
             <w:rPr>
+              <w:rFonts w:eastAsiaTheme="minorEastAsia"/>
               <w:noProof/>
+              <w:sz w:val="22"/>
+              <w:lang w:eastAsia="en-CA"/>
             </w:rPr>
           </w:pPr>
-          <w:hyperlink w:anchor="_Toc529442403" w:history="1">
+          <w:hyperlink w:anchor="_Toc529482105" w:history="1">
             <w:r>
               <w:rPr>
                 <w:rStyle w:val="Hyperlink"/>
@@ -616,7 +622,7 @@
                 <w:noProof/>
                 <w:webHidden/>
               </w:rPr>
-              <w:instrText xml:space="preserve"> PAGEREF _Toc529442403 \h </w:instrText>
+              <w:instrText xml:space="preserve"> PAGEREF _Toc529482105 \h </w:instrText>
             </w:r>
             <w:r>
               <w:rPr>
@@ -654,10 +660,13 @@
               <w:tab w:val="right" w:leader="dot" w:pos="9350"/>
             </w:tabs>
             <w:rPr>
+              <w:rFonts w:eastAsiaTheme="minorEastAsia"/>
               <w:noProof/>
+              <w:sz w:val="22"/>
+              <w:lang w:eastAsia="en-CA"/>
             </w:rPr>
           </w:pPr>
-          <w:hyperlink w:anchor="_Toc529442404" w:history="1">
+          <w:hyperlink w:anchor="_Toc529482106" w:history="1">
             <w:r>
               <w:rPr>
                 <w:rStyle w:val="Hyperlink"/>
@@ -685,7 +694,7 @@
                 <w:noProof/>
                 <w:webHidden/>
               </w:rPr>
-              <w:instrText xml:space="preserve"> PAGEREF _Toc529442404 \h </w:instrText>
+              <w:instrText xml:space="preserve"> PAGEREF _Toc529482106 \h </w:instrText>
             </w:r>
             <w:r>
               <w:rPr>
@@ -705,7 +714,7 @@
                 <w:noProof/>
                 <w:webHidden/>
               </w:rPr>
-              <w:t>3</w:t>
+              <w:t>4</w:t>
             </w:r>
             <w:r>
               <w:rPr>
@@ -723,10 +732,13 @@
               <w:tab w:val="right" w:leader="dot" w:pos="9350"/>
             </w:tabs>
             <w:rPr>
+              <w:rFonts w:eastAsiaTheme="minorEastAsia"/>
               <w:noProof/>
+              <w:sz w:val="22"/>
+              <w:lang w:eastAsia="en-CA"/>
             </w:rPr>
           </w:pPr>
-          <w:hyperlink w:anchor="_Toc529442405" w:history="1">
+          <w:hyperlink w:anchor="_Toc529482107" w:history="1">
             <w:r>
               <w:rPr>
                 <w:rStyle w:val="Hyperlink"/>
@@ -754,7 +766,7 @@
                 <w:noProof/>
                 <w:webHidden/>
               </w:rPr>
-              <w:instrText xml:space="preserve"> PAGEREF _Toc529442405 \h </w:instrText>
+              <w:instrText xml:space="preserve"> PAGEREF _Toc529482107 \h </w:instrText>
             </w:r>
             <w:r>
               <w:rPr>
@@ -774,7 +786,7 @@
                 <w:noProof/>
                 <w:webHidden/>
               </w:rPr>
-              <w:t>3</w:t>
+              <w:t>4</w:t>
             </w:r>
             <w:r>
               <w:rPr>
@@ -792,10 +804,13 @@
               <w:tab w:val="right" w:leader="dot" w:pos="9350"/>
             </w:tabs>
             <w:rPr>
+              <w:rFonts w:eastAsiaTheme="minorEastAsia"/>
               <w:noProof/>
+              <w:sz w:val="22"/>
+              <w:lang w:eastAsia="en-CA"/>
             </w:rPr>
           </w:pPr>
-          <w:hyperlink w:anchor="_Toc529442406" w:history="1">
+          <w:hyperlink w:anchor="_Toc529482108" w:history="1">
             <w:r>
               <w:rPr>
                 <w:rStyle w:val="Hyperlink"/>
@@ -823,7 +838,7 @@
                 <w:noProof/>
                 <w:webHidden/>
               </w:rPr>
-              <w:instrText xml:space="preserve"> PAGEREF _Toc529442406 \h </w:instrText>
+              <w:instrText xml:space="preserve"> PAGEREF _Toc529482108 \h </w:instrText>
             </w:r>
             <w:r>
               <w:rPr>
@@ -843,7 +858,7 @@
                 <w:noProof/>
                 <w:webHidden/>
               </w:rPr>
-              <w:t>3</w:t>
+              <w:t>4</w:t>
             </w:r>
             <w:r>
               <w:rPr>
@@ -894,7 +909,7 @@
           <w:lang w:val="fr-CA"/>
         </w:rPr>
       </w:pPr>
-      <w:bookmarkStart w:id="0" w:name="_Toc529442402"/>
+      <w:bookmarkStart w:id="0" w:name="_Toc529482104"/>
       <w:r>
         <w:rPr>
           <w:lang w:val="fr-CA"/>
@@ -959,7 +974,7 @@
           <w:lang w:val="fr-CA"/>
         </w:rPr>
       </w:pPr>
-      <w:bookmarkStart w:id="1" w:name="_Toc529442403"/>
+      <w:bookmarkStart w:id="1" w:name="_Toc529482105"/>
       <w:r>
         <w:rPr>
           <w:lang w:val="fr-CA"/>
@@ -1007,40 +1022,301 @@
         <w:rPr>
           <w:lang w:val="fr-CA"/>
         </w:rPr>
-        <w:t xml:space="preserve"> afin de créer la scène. L’animation de la fenêtre a cependant été </w:t>
+        <w:t xml:space="preserve"> par la suite</w:t>
+      </w:r>
+      <w:r>
+        <w:rPr>
+          <w:lang w:val="fr-CA"/>
+        </w:rPr>
+        <w:t xml:space="preserve"> afin de créer la scène. L’animation de la fenêtre a cependant été implémentée dans le fichier vaisseau</w:t>
+      </w:r>
+      <w:r>
+        <w:rPr>
+          <w:lang w:val="fr-CA"/>
+        </w:rPr>
+        <w:t xml:space="preserve"> étant donné </w:t>
+      </w:r>
+      <w:r>
+        <w:rPr>
+          <w:lang w:val="fr-CA"/>
+        </w:rPr>
+        <w:t xml:space="preserve">qu’elle est en lien avec le clic sur l’humain </w:t>
       </w:r>
       <w:r>
         <w:rPr>
           <w:lang w:val="fr-CA"/>
         </w:rPr>
         <w:lastRenderedPageBreak/>
-        <w:t>implémentée dans le fichier vaisseau. Plusieurs scripts ont été implémentés afin de pouvoir faire fonctionné les animations de la façon dont je voulais qu’elles fonctionnent.</w:t>
-      </w:r>
-      <w:bookmarkStart w:id="2" w:name="_GoBack"/>
+        <w:t xml:space="preserve">et que le routage est local, même si on utilise le nœud </w:t>
+      </w:r>
+      <w:proofErr w:type="spellStart"/>
+      <w:r>
+        <w:rPr>
+          <w:lang w:val="fr-CA"/>
+        </w:rPr>
+        <w:t>Inline</w:t>
+      </w:r>
+      <w:proofErr w:type="spellEnd"/>
+      <w:r>
+        <w:rPr>
+          <w:lang w:val="fr-CA"/>
+        </w:rPr>
+        <w:t xml:space="preserve"> et que l’on importe un objet</w:t>
+      </w:r>
+      <w:r>
+        <w:rPr>
+          <w:lang w:val="fr-CA"/>
+        </w:rPr>
+        <w:t>. Plusieurs scripts ont été implémentés afin de pouvoir faire fonctionné les animations de la façon dont je voulais qu’elles fonctionnent.</w:t>
+      </w:r>
+    </w:p>
+    <w:p>
+      <w:pPr>
+        <w:pStyle w:val="Heading1"/>
+        <w:rPr>
+          <w:lang w:val="fr-CA"/>
+        </w:rPr>
+      </w:pPr>
+      <w:bookmarkStart w:id="2" w:name="_Toc529482106"/>
+      <w:r>
+        <w:rPr>
+          <w:lang w:val="fr-CA"/>
+        </w:rPr>
+        <w:t>Difficultés rencontrées</w:t>
+      </w:r>
       <w:bookmarkEnd w:id="2"/>
     </w:p>
     <w:p>
       <w:pPr>
+        <w:rPr>
+          <w:lang w:val="fr-CA"/>
+        </w:rPr>
+      </w:pPr>
+      <w:r>
+        <w:rPr>
+          <w:lang w:val="fr-CA"/>
+        </w:rPr>
+        <w:tab/>
+        <w:t>Voici plusieurs difficultés rencontrées :</w:t>
+      </w:r>
+      <w:bookmarkStart w:id="3" w:name="_GoBack"/>
+      <w:bookmarkEnd w:id="3"/>
+    </w:p>
+    <w:p>
+      <w:pPr>
+        <w:pStyle w:val="ListParagraph"/>
+        <w:numPr>
+          <w:ilvl w:val="0"/>
+          <w:numId w:val="2"/>
+        </w:numPr>
+        <w:rPr>
+          <w:lang w:val="fr-CA"/>
+        </w:rPr>
+      </w:pPr>
+      <w:r>
+        <w:rPr>
+          <w:lang w:val="fr-CA"/>
+        </w:rPr>
+        <w:t xml:space="preserve">Le choix du nœud </w:t>
+      </w:r>
+      <w:proofErr w:type="spellStart"/>
+      <w:r>
+        <w:rPr>
+          <w:lang w:val="fr-CA"/>
+        </w:rPr>
+        <w:t>geometry</w:t>
+      </w:r>
+      <w:proofErr w:type="spellEnd"/>
+      <w:r>
+        <w:rPr>
+          <w:lang w:val="fr-CA"/>
+        </w:rPr>
+        <w:t xml:space="preserve"> afin de produire la base du vaisseau.</w:t>
+      </w:r>
+    </w:p>
+    <w:p>
+      <w:pPr>
+        <w:pStyle w:val="ListParagraph"/>
+        <w:numPr>
+          <w:ilvl w:val="0"/>
+          <w:numId w:val="2"/>
+        </w:numPr>
+        <w:rPr>
+          <w:lang w:val="fr-CA"/>
+        </w:rPr>
+      </w:pPr>
+      <w:r>
+        <w:rPr>
+          <w:lang w:val="fr-CA"/>
+        </w:rPr>
+        <w:t xml:space="preserve"> </w:t>
+      </w:r>
+      <w:r>
+        <w:rPr>
+          <w:lang w:val="fr-CA"/>
+        </w:rPr>
+        <w:t>Programmer une animation de rotation à la vitre afin qu’elle se ferme</w:t>
+      </w:r>
+      <w:r>
+        <w:rPr>
+          <w:lang w:val="fr-CA"/>
+        </w:rPr>
+        <w:t xml:space="preserve"> à l’aide d’un clic de la souris et qu’elle se ferme avec un autre clic</w:t>
+      </w:r>
+      <w:r>
+        <w:rPr>
+          <w:lang w:val="fr-CA"/>
+        </w:rPr>
+        <w:t>.</w:t>
+      </w:r>
+    </w:p>
+    <w:p>
+      <w:pPr>
+        <w:pStyle w:val="ListParagraph"/>
+        <w:numPr>
+          <w:ilvl w:val="0"/>
+          <w:numId w:val="2"/>
+        </w:numPr>
+        <w:rPr>
+          <w:lang w:val="fr-CA"/>
+        </w:rPr>
+      </w:pPr>
+      <w:r>
+        <w:rPr>
+          <w:lang w:val="fr-CA"/>
+        </w:rPr>
+        <w:t>Bien positionner les différentes parties du visage de mes personnages.</w:t>
+      </w:r>
+    </w:p>
+    <w:p>
+      <w:pPr>
+        <w:pStyle w:val="ListParagraph"/>
+        <w:numPr>
+          <w:ilvl w:val="0"/>
+          <w:numId w:val="2"/>
+        </w:numPr>
+        <w:rPr>
+          <w:lang w:val="fr-CA"/>
+        </w:rPr>
+      </w:pPr>
+      <w:r>
+        <w:rPr>
+          <w:lang w:val="fr-CA"/>
+        </w:rPr>
+        <w:t xml:space="preserve">Programmer l’animation des portes du vaisseau avec un bouton du fichier </w:t>
+      </w:r>
+      <w:proofErr w:type="spellStart"/>
+      <w:r>
+        <w:rPr>
+          <w:lang w:val="fr-CA"/>
+        </w:rPr>
+        <w:t>base.wrl</w:t>
+      </w:r>
+      <w:proofErr w:type="spellEnd"/>
+      <w:r>
+        <w:rPr>
+          <w:lang w:val="fr-CA"/>
+        </w:rPr>
+        <w:t xml:space="preserve"> lorsque les portes ont été créées dans le fichier </w:t>
+      </w:r>
+      <w:proofErr w:type="spellStart"/>
+      <w:r>
+        <w:rPr>
+          <w:lang w:val="fr-CA"/>
+        </w:rPr>
+        <w:t>vaisseau.wrl</w:t>
+      </w:r>
+      <w:proofErr w:type="spellEnd"/>
+      <w:r>
+        <w:rPr>
+          <w:lang w:val="fr-CA"/>
+        </w:rPr>
+        <w:t>.</w:t>
+      </w:r>
+    </w:p>
+    <w:p>
+      <w:pPr>
+        <w:pStyle w:val="ListParagraph"/>
+        <w:numPr>
+          <w:ilvl w:val="0"/>
+          <w:numId w:val="2"/>
+        </w:numPr>
+        <w:rPr>
+          <w:lang w:val="fr-CA"/>
+        </w:rPr>
+      </w:pPr>
+      <w:r>
+        <w:rPr>
+          <w:lang w:val="fr-CA"/>
+        </w:rPr>
+        <w:t>Bien synchroniser l’animation du déplacement du vaisseau, l’ouverture des portes, l’agrandissement et la transparence de la lumière sous le vaisseau et l’ascension de l’humain dans le vaisseau.</w:t>
+      </w:r>
+    </w:p>
+    <w:p>
+      <w:pPr>
+        <w:pStyle w:val="ListParagraph"/>
+        <w:numPr>
+          <w:ilvl w:val="0"/>
+          <w:numId w:val="2"/>
+        </w:numPr>
+        <w:rPr>
+          <w:lang w:val="fr-CA"/>
+        </w:rPr>
+      </w:pPr>
+      <w:r>
+        <w:rPr>
+          <w:lang w:val="fr-CA"/>
+        </w:rPr>
+        <w:t>Faire débuter le cri de l’humain a exactement 12 secondes après le début de l’animation du déplacement du vaisseau.</w:t>
+      </w:r>
+    </w:p>
+    <w:p>
+      <w:pPr>
         <w:pStyle w:val="Heading1"/>
         <w:rPr>
           <w:lang w:val="fr-CA"/>
         </w:rPr>
       </w:pPr>
-      <w:bookmarkStart w:id="3" w:name="_Toc529442404"/>
-      <w:r>
-        <w:rPr>
-          <w:lang w:val="fr-CA"/>
-        </w:rPr>
-        <w:t>Difficultés rencontrées</w:t>
-      </w:r>
-      <w:bookmarkEnd w:id="3"/>
-    </w:p>
-    <w:p>
-      <w:pPr>
-        <w:rPr>
-          <w:lang w:val="fr-CA"/>
-        </w:rPr>
-      </w:pPr>
+      <w:bookmarkStart w:id="4" w:name="_Toc529482107"/>
+      <w:r>
+        <w:rPr>
+          <w:lang w:val="fr-CA"/>
+        </w:rPr>
+        <w:t>Solutions Trouvées</w:t>
+      </w:r>
+      <w:bookmarkEnd w:id="4"/>
+    </w:p>
+    <w:p>
+      <w:pPr>
+        <w:rPr>
+          <w:lang w:val="fr-CA"/>
+        </w:rPr>
+      </w:pPr>
+      <w:r>
+        <w:rPr>
+          <w:lang w:val="fr-CA"/>
+        </w:rPr>
+        <w:tab/>
+        <w:t>Voici les solutions trouvées afin de résoudre les problèmes mentionnés précédemment :</w:t>
+      </w:r>
+    </w:p>
+    <w:p>
+      <w:pPr>
+        <w:pStyle w:val="ListParagraph"/>
+        <w:numPr>
+          <w:ilvl w:val="0"/>
+          <w:numId w:val="4"/>
+        </w:numPr>
+        <w:rPr>
+          <w:lang w:val="fr-CA"/>
+        </w:rPr>
+      </w:pPr>
+      <w:r>
+        <w:rPr>
+          <w:lang w:val="fr-CA"/>
+        </w:rPr>
+        <w:t xml:space="preserve">J’ai choisi </w:t>
+      </w:r>
     </w:p>
     <w:p>
       <w:pPr>
@@ -1049,23 +1325,7 @@
           <w:lang w:val="fr-CA"/>
         </w:rPr>
       </w:pPr>
-      <w:bookmarkStart w:id="4" w:name="_Toc529442405"/>
-      <w:r>
-        <w:rPr>
-          <w:lang w:val="fr-CA"/>
-        </w:rPr>
-        <w:t>Solutions Trouvées</w:t>
-      </w:r>
-      <w:bookmarkEnd w:id="4"/>
-    </w:p>
-    <w:p>
-      <w:pPr>
-        <w:pStyle w:val="Heading1"/>
-        <w:rPr>
-          <w:lang w:val="fr-CA"/>
-        </w:rPr>
-      </w:pPr>
-      <w:bookmarkStart w:id="5" w:name="_Toc529442406"/>
+      <w:bookmarkStart w:id="5" w:name="_Toc529482108"/>
       <w:r>
         <w:rPr>
           <w:lang w:val="fr-CA"/>
@@ -1082,6 +1342,396 @@
     </w:sectPr>
   </w:body>
 </w:document>
+</file>
+
+<file path=word/numbering.xml><?xml version="1.0" encoding="utf-8"?>
+<w:numbering xmlns:wpc="http://schemas.microsoft.com/office/word/2010/wordprocessingCanvas" xmlns:cx="http://schemas.microsoft.com/office/drawing/2014/chartex" xmlns:cx1="http://schemas.microsoft.com/office/drawing/2015/9/8/chartex" xmlns:cx2="http://schemas.microsoft.com/office/drawing/2015/10/21/chartex" xmlns:cx3="http://schemas.microsoft.com/office/drawing/2016/5/9/chartex" xmlns:cx4="http://schemas.microsoft.com/office/drawing/2016/5/10/chartex" xmlns:cx5="http://schemas.microsoft.com/office/drawing/2016/5/11/chartex" xmlns:cx6="http://schemas.microsoft.com/office/drawing/2016/5/12/chartex" xmlns:cx7="http://schemas.microsoft.com/office/drawing/2016/5/13/chartex" xmlns:cx8="http://schemas.microsoft.com/office/drawing/2016/5/14/chartex" xmlns:mc="http://schemas.openxmlformats.org/markup-compatibility/2006" xmlns:aink="http://schemas.microsoft.com/office/drawing/2016/ink" xmlns:am3d="http://schemas.microsoft.com/office/drawing/2017/model3d" xmlns:o="urn:schemas-microsoft-com:office:office" xmlns:r="http://schemas.openxmlformats.org/officeDocument/2006/relationships" xmlns:m="http://schemas.openxmlformats.org/officeDocument/2006/math" xmlns:v="urn:schemas-microsoft-com:vml" xmlns:wp14="http://schemas.microsoft.com/office/word/2010/wordprocessingDrawing" xmlns:wp="http://schemas.openxmlformats.org/drawingml/2006/wordprocessingDrawing" xmlns:w10="urn:schemas-microsoft-com:office:word" xmlns:w="http://schemas.openxmlformats.org/wordprocessingml/2006/main" xmlns:w14="http://schemas.microsoft.com/office/word/2010/wordml" xmlns:w15="http://schemas.microsoft.com/office/word/2012/wordml" xmlns:w16cid="http://schemas.microsoft.com/office/word/2016/wordml/cid" xmlns:w16se="http://schemas.microsoft.com/office/word/2015/wordml/symex" xmlns:wpg="http://schemas.microsoft.com/office/word/2010/wordprocessingGroup" xmlns:wpi="http://schemas.microsoft.com/office/word/2010/wordprocessingInk" xmlns:wne="http://schemas.microsoft.com/office/word/2006/wordml" xmlns:wps="http://schemas.microsoft.com/office/word/2010/wordprocessingShape" mc:Ignorable="w14 w15 w16se w16cid wp14">
+  <w:abstractNum w:abstractNumId="0" w15:restartNumberingAfterBreak="0">
+    <w:nsid w:val="2A564E8F"/>
+    <w:multiLevelType w:val="hybridMultilevel"/>
+    <w:tmpl w:val="F6187AC4"/>
+    <w:lvl w:ilvl="0" w:tplc="1009000F">
+      <w:start w:val="1"/>
+      <w:numFmt w:val="decimal"/>
+      <w:lvlText w:val="%1."/>
+      <w:lvlJc w:val="left"/>
+      <w:pPr>
+        <w:ind w:left="720" w:hanging="360"/>
+      </w:pPr>
+    </w:lvl>
+    <w:lvl w:ilvl="1" w:tplc="10090019" w:tentative="1">
+      <w:start w:val="1"/>
+      <w:numFmt w:val="lowerLetter"/>
+      <w:lvlText w:val="%2."/>
+      <w:lvlJc w:val="left"/>
+      <w:pPr>
+        <w:ind w:left="1440" w:hanging="360"/>
+      </w:pPr>
+    </w:lvl>
+    <w:lvl w:ilvl="2" w:tplc="1009001B" w:tentative="1">
+      <w:start w:val="1"/>
+      <w:numFmt w:val="lowerRoman"/>
+      <w:lvlText w:val="%3."/>
+      <w:lvlJc w:val="right"/>
+      <w:pPr>
+        <w:ind w:left="2160" w:hanging="180"/>
+      </w:pPr>
+    </w:lvl>
+    <w:lvl w:ilvl="3" w:tplc="1009000F" w:tentative="1">
+      <w:start w:val="1"/>
+      <w:numFmt w:val="decimal"/>
+      <w:lvlText w:val="%4."/>
+      <w:lvlJc w:val="left"/>
+      <w:pPr>
+        <w:ind w:left="2880" w:hanging="360"/>
+      </w:pPr>
+    </w:lvl>
+    <w:lvl w:ilvl="4" w:tplc="10090019" w:tentative="1">
+      <w:start w:val="1"/>
+      <w:numFmt w:val="lowerLetter"/>
+      <w:lvlText w:val="%5."/>
+      <w:lvlJc w:val="left"/>
+      <w:pPr>
+        <w:ind w:left="3600" w:hanging="360"/>
+      </w:pPr>
+    </w:lvl>
+    <w:lvl w:ilvl="5" w:tplc="1009001B" w:tentative="1">
+      <w:start w:val="1"/>
+      <w:numFmt w:val="lowerRoman"/>
+      <w:lvlText w:val="%6."/>
+      <w:lvlJc w:val="right"/>
+      <w:pPr>
+        <w:ind w:left="4320" w:hanging="180"/>
+      </w:pPr>
+    </w:lvl>
+    <w:lvl w:ilvl="6" w:tplc="1009000F" w:tentative="1">
+      <w:start w:val="1"/>
+      <w:numFmt w:val="decimal"/>
+      <w:lvlText w:val="%7."/>
+      <w:lvlJc w:val="left"/>
+      <w:pPr>
+        <w:ind w:left="5040" w:hanging="360"/>
+      </w:pPr>
+    </w:lvl>
+    <w:lvl w:ilvl="7" w:tplc="10090019" w:tentative="1">
+      <w:start w:val="1"/>
+      <w:numFmt w:val="lowerLetter"/>
+      <w:lvlText w:val="%8."/>
+      <w:lvlJc w:val="left"/>
+      <w:pPr>
+        <w:ind w:left="5760" w:hanging="360"/>
+      </w:pPr>
+    </w:lvl>
+    <w:lvl w:ilvl="8" w:tplc="1009001B" w:tentative="1">
+      <w:start w:val="1"/>
+      <w:numFmt w:val="lowerRoman"/>
+      <w:lvlText w:val="%9."/>
+      <w:lvlJc w:val="right"/>
+      <w:pPr>
+        <w:ind w:left="6480" w:hanging="180"/>
+      </w:pPr>
+    </w:lvl>
+  </w:abstractNum>
+  <w:abstractNum w:abstractNumId="1" w15:restartNumberingAfterBreak="0">
+    <w:nsid w:val="4E182E9C"/>
+    <w:multiLevelType w:val="hybridMultilevel"/>
+    <w:tmpl w:val="D7C8C132"/>
+    <w:lvl w:ilvl="0" w:tplc="1009000F">
+      <w:start w:val="1"/>
+      <w:numFmt w:val="decimal"/>
+      <w:lvlText w:val="%1."/>
+      <w:lvlJc w:val="left"/>
+      <w:pPr>
+        <w:ind w:left="720" w:hanging="360"/>
+      </w:pPr>
+      <w:rPr>
+        <w:rFonts w:hint="default"/>
+      </w:rPr>
+    </w:lvl>
+    <w:lvl w:ilvl="1" w:tplc="10090019" w:tentative="1">
+      <w:start w:val="1"/>
+      <w:numFmt w:val="lowerLetter"/>
+      <w:lvlText w:val="%2."/>
+      <w:lvlJc w:val="left"/>
+      <w:pPr>
+        <w:ind w:left="1440" w:hanging="360"/>
+      </w:pPr>
+    </w:lvl>
+    <w:lvl w:ilvl="2" w:tplc="1009001B" w:tentative="1">
+      <w:start w:val="1"/>
+      <w:numFmt w:val="lowerRoman"/>
+      <w:lvlText w:val="%3."/>
+      <w:lvlJc w:val="right"/>
+      <w:pPr>
+        <w:ind w:left="2160" w:hanging="180"/>
+      </w:pPr>
+    </w:lvl>
+    <w:lvl w:ilvl="3" w:tplc="1009000F" w:tentative="1">
+      <w:start w:val="1"/>
+      <w:numFmt w:val="decimal"/>
+      <w:lvlText w:val="%4."/>
+      <w:lvlJc w:val="left"/>
+      <w:pPr>
+        <w:ind w:left="2880" w:hanging="360"/>
+      </w:pPr>
+    </w:lvl>
+    <w:lvl w:ilvl="4" w:tplc="10090019" w:tentative="1">
+      <w:start w:val="1"/>
+      <w:numFmt w:val="lowerLetter"/>
+      <w:lvlText w:val="%5."/>
+      <w:lvlJc w:val="left"/>
+      <w:pPr>
+        <w:ind w:left="3600" w:hanging="360"/>
+      </w:pPr>
+    </w:lvl>
+    <w:lvl w:ilvl="5" w:tplc="1009001B" w:tentative="1">
+      <w:start w:val="1"/>
+      <w:numFmt w:val="lowerRoman"/>
+      <w:lvlText w:val="%6."/>
+      <w:lvlJc w:val="right"/>
+      <w:pPr>
+        <w:ind w:left="4320" w:hanging="180"/>
+      </w:pPr>
+    </w:lvl>
+    <w:lvl w:ilvl="6" w:tplc="1009000F" w:tentative="1">
+      <w:start w:val="1"/>
+      <w:numFmt w:val="decimal"/>
+      <w:lvlText w:val="%7."/>
+      <w:lvlJc w:val="left"/>
+      <w:pPr>
+        <w:ind w:left="5040" w:hanging="360"/>
+      </w:pPr>
+    </w:lvl>
+    <w:lvl w:ilvl="7" w:tplc="10090019" w:tentative="1">
+      <w:start w:val="1"/>
+      <w:numFmt w:val="lowerLetter"/>
+      <w:lvlText w:val="%8."/>
+      <w:lvlJc w:val="left"/>
+      <w:pPr>
+        <w:ind w:left="5760" w:hanging="360"/>
+      </w:pPr>
+    </w:lvl>
+    <w:lvl w:ilvl="8" w:tplc="1009001B" w:tentative="1">
+      <w:start w:val="1"/>
+      <w:numFmt w:val="lowerRoman"/>
+      <w:lvlText w:val="%9."/>
+      <w:lvlJc w:val="right"/>
+      <w:pPr>
+        <w:ind w:left="6480" w:hanging="180"/>
+      </w:pPr>
+    </w:lvl>
+  </w:abstractNum>
+  <w:abstractNum w:abstractNumId="2" w15:restartNumberingAfterBreak="0">
+    <w:nsid w:val="5EE969E0"/>
+    <w:multiLevelType w:val="hybridMultilevel"/>
+    <w:tmpl w:val="22C2D538"/>
+    <w:lvl w:ilvl="0" w:tplc="D62600FC">
+      <w:numFmt w:val="bullet"/>
+      <w:lvlText w:val="-"/>
+      <w:lvlJc w:val="left"/>
+      <w:pPr>
+        <w:ind w:left="720" w:hanging="360"/>
+      </w:pPr>
+      <w:rPr>
+        <w:rFonts w:ascii="Calibri" w:eastAsiaTheme="minorHAnsi" w:hAnsi="Calibri" w:cs="Calibri" w:hint="default"/>
+      </w:rPr>
+    </w:lvl>
+    <w:lvl w:ilvl="1" w:tplc="10090003" w:tentative="1">
+      <w:start w:val="1"/>
+      <w:numFmt w:val="bullet"/>
+      <w:lvlText w:val="o"/>
+      <w:lvlJc w:val="left"/>
+      <w:pPr>
+        <w:ind w:left="1440" w:hanging="360"/>
+      </w:pPr>
+      <w:rPr>
+        <w:rFonts w:ascii="Courier New" w:hAnsi="Courier New" w:cs="Courier New" w:hint="default"/>
+      </w:rPr>
+    </w:lvl>
+    <w:lvl w:ilvl="2" w:tplc="10090005" w:tentative="1">
+      <w:start w:val="1"/>
+      <w:numFmt w:val="bullet"/>
+      <w:lvlText w:val=""/>
+      <w:lvlJc w:val="left"/>
+      <w:pPr>
+        <w:ind w:left="2160" w:hanging="360"/>
+      </w:pPr>
+      <w:rPr>
+        <w:rFonts w:ascii="Wingdings" w:hAnsi="Wingdings" w:hint="default"/>
+      </w:rPr>
+    </w:lvl>
+    <w:lvl w:ilvl="3" w:tplc="10090001" w:tentative="1">
+      <w:start w:val="1"/>
+      <w:numFmt w:val="bullet"/>
+      <w:lvlText w:val=""/>
+      <w:lvlJc w:val="left"/>
+      <w:pPr>
+        <w:ind w:left="2880" w:hanging="360"/>
+      </w:pPr>
+      <w:rPr>
+        <w:rFonts w:ascii="Symbol" w:hAnsi="Symbol" w:hint="default"/>
+      </w:rPr>
+    </w:lvl>
+    <w:lvl w:ilvl="4" w:tplc="10090003" w:tentative="1">
+      <w:start w:val="1"/>
+      <w:numFmt w:val="bullet"/>
+      <w:lvlText w:val="o"/>
+      <w:lvlJc w:val="left"/>
+      <w:pPr>
+        <w:ind w:left="3600" w:hanging="360"/>
+      </w:pPr>
+      <w:rPr>
+        <w:rFonts w:ascii="Courier New" w:hAnsi="Courier New" w:cs="Courier New" w:hint="default"/>
+      </w:rPr>
+    </w:lvl>
+    <w:lvl w:ilvl="5" w:tplc="10090005" w:tentative="1">
+      <w:start w:val="1"/>
+      <w:numFmt w:val="bullet"/>
+      <w:lvlText w:val=""/>
+      <w:lvlJc w:val="left"/>
+      <w:pPr>
+        <w:ind w:left="4320" w:hanging="360"/>
+      </w:pPr>
+      <w:rPr>
+        <w:rFonts w:ascii="Wingdings" w:hAnsi="Wingdings" w:hint="default"/>
+      </w:rPr>
+    </w:lvl>
+    <w:lvl w:ilvl="6" w:tplc="10090001" w:tentative="1">
+      <w:start w:val="1"/>
+      <w:numFmt w:val="bullet"/>
+      <w:lvlText w:val=""/>
+      <w:lvlJc w:val="left"/>
+      <w:pPr>
+        <w:ind w:left="5040" w:hanging="360"/>
+      </w:pPr>
+      <w:rPr>
+        <w:rFonts w:ascii="Symbol" w:hAnsi="Symbol" w:hint="default"/>
+      </w:rPr>
+    </w:lvl>
+    <w:lvl w:ilvl="7" w:tplc="10090003" w:tentative="1">
+      <w:start w:val="1"/>
+      <w:numFmt w:val="bullet"/>
+      <w:lvlText w:val="o"/>
+      <w:lvlJc w:val="left"/>
+      <w:pPr>
+        <w:ind w:left="5760" w:hanging="360"/>
+      </w:pPr>
+      <w:rPr>
+        <w:rFonts w:ascii="Courier New" w:hAnsi="Courier New" w:cs="Courier New" w:hint="default"/>
+      </w:rPr>
+    </w:lvl>
+    <w:lvl w:ilvl="8" w:tplc="10090005" w:tentative="1">
+      <w:start w:val="1"/>
+      <w:numFmt w:val="bullet"/>
+      <w:lvlText w:val=""/>
+      <w:lvlJc w:val="left"/>
+      <w:pPr>
+        <w:ind w:left="6480" w:hanging="360"/>
+      </w:pPr>
+      <w:rPr>
+        <w:rFonts w:ascii="Wingdings" w:hAnsi="Wingdings" w:hint="default"/>
+      </w:rPr>
+    </w:lvl>
+  </w:abstractNum>
+  <w:abstractNum w:abstractNumId="3" w15:restartNumberingAfterBreak="0">
+    <w:nsid w:val="7B1D5E51"/>
+    <w:multiLevelType w:val="hybridMultilevel"/>
+    <w:tmpl w:val="2CA66302"/>
+    <w:lvl w:ilvl="0" w:tplc="1009000F">
+      <w:start w:val="1"/>
+      <w:numFmt w:val="decimal"/>
+      <w:lvlText w:val="%1."/>
+      <w:lvlJc w:val="left"/>
+      <w:pPr>
+        <w:ind w:left="720" w:hanging="360"/>
+      </w:pPr>
+    </w:lvl>
+    <w:lvl w:ilvl="1" w:tplc="10090019" w:tentative="1">
+      <w:start w:val="1"/>
+      <w:numFmt w:val="lowerLetter"/>
+      <w:lvlText w:val="%2."/>
+      <w:lvlJc w:val="left"/>
+      <w:pPr>
+        <w:ind w:left="1440" w:hanging="360"/>
+      </w:pPr>
+    </w:lvl>
+    <w:lvl w:ilvl="2" w:tplc="1009001B" w:tentative="1">
+      <w:start w:val="1"/>
+      <w:numFmt w:val="lowerRoman"/>
+      <w:lvlText w:val="%3."/>
+      <w:lvlJc w:val="right"/>
+      <w:pPr>
+        <w:ind w:left="2160" w:hanging="180"/>
+      </w:pPr>
+    </w:lvl>
+    <w:lvl w:ilvl="3" w:tplc="1009000F" w:tentative="1">
+      <w:start w:val="1"/>
+      <w:numFmt w:val="decimal"/>
+      <w:lvlText w:val="%4."/>
+      <w:lvlJc w:val="left"/>
+      <w:pPr>
+        <w:ind w:left="2880" w:hanging="360"/>
+      </w:pPr>
+    </w:lvl>
+    <w:lvl w:ilvl="4" w:tplc="10090019" w:tentative="1">
+      <w:start w:val="1"/>
+      <w:numFmt w:val="lowerLetter"/>
+      <w:lvlText w:val="%5."/>
+      <w:lvlJc w:val="left"/>
+      <w:pPr>
+        <w:ind w:left="3600" w:hanging="360"/>
+      </w:pPr>
+    </w:lvl>
+    <w:lvl w:ilvl="5" w:tplc="1009001B" w:tentative="1">
+      <w:start w:val="1"/>
+      <w:numFmt w:val="lowerRoman"/>
+      <w:lvlText w:val="%6."/>
+      <w:lvlJc w:val="right"/>
+      <w:pPr>
+        <w:ind w:left="4320" w:hanging="180"/>
+      </w:pPr>
+    </w:lvl>
+    <w:lvl w:ilvl="6" w:tplc="1009000F" w:tentative="1">
+      <w:start w:val="1"/>
+      <w:numFmt w:val="decimal"/>
+      <w:lvlText w:val="%7."/>
+      <w:lvlJc w:val="left"/>
+      <w:pPr>
+        <w:ind w:left="5040" w:hanging="360"/>
+      </w:pPr>
+    </w:lvl>
+    <w:lvl w:ilvl="7" w:tplc="10090019" w:tentative="1">
+      <w:start w:val="1"/>
+      <w:numFmt w:val="lowerLetter"/>
+      <w:lvlText w:val="%8."/>
+      <w:lvlJc w:val="left"/>
+      <w:pPr>
+        <w:ind w:left="5760" w:hanging="360"/>
+      </w:pPr>
+    </w:lvl>
+    <w:lvl w:ilvl="8" w:tplc="1009001B" w:tentative="1">
+      <w:start w:val="1"/>
+      <w:numFmt w:val="lowerRoman"/>
+      <w:lvlText w:val="%9."/>
+      <w:lvlJc w:val="right"/>
+      <w:pPr>
+        <w:ind w:left="6480" w:hanging="180"/>
+      </w:pPr>
+    </w:lvl>
+  </w:abstractNum>
+  <w:num w:numId="1">
+    <w:abstractNumId w:val="2"/>
+  </w:num>
+  <w:num w:numId="2">
+    <w:abstractNumId w:val="0"/>
+  </w:num>
+  <w:num w:numId="3">
+    <w:abstractNumId w:val="3"/>
+  </w:num>
+  <w:num w:numId="4">
+    <w:abstractNumId w:val="1"/>
+  </w:num>
+</w:numbering>
 </file>
 
 <file path=word/styles.xml><?xml version="1.0" encoding="utf-8"?>
@@ -1591,6 +2241,17 @@
       <w:u w:val="single"/>
     </w:rPr>
   </w:style>
+  <w:style w:type="paragraph" w:styleId="ListParagraph">
+    <w:name w:val="List Paragraph"/>
+    <w:basedOn w:val="Normal"/>
+    <w:uiPriority w:val="34"/>
+    <w:qFormat/>
+    <w:rsid w:val="00771A9E"/>
+    <w:pPr>
+      <w:ind w:left="720"/>
+      <w:contextualSpacing/>
+    </w:pPr>
+  </w:style>
 </w:styles>
 </file>
 
@@ -1894,7 +2555,7 @@
 </file>
 
 <file path=customXml/itemProps1.xml><?xml version="1.0" encoding="utf-8"?>
-<ds:datastoreItem xmlns:ds="http://schemas.openxmlformats.org/officeDocument/2006/customXml" ds:itemID="{CBCAF9AB-3597-4A66-BD0E-5CB62037BEDA}">
+<ds:datastoreItem xmlns:ds="http://schemas.openxmlformats.org/officeDocument/2006/customXml" ds:itemID="{DD76775D-0B6A-4C68-9829-9A1CB0CF7467}">
   <ds:schemaRefs>
     <ds:schemaRef ds:uri="http://schemas.openxmlformats.org/officeDocument/2006/bibliography"/>
   </ds:schemaRefs>

</xml_diff>